<commit_message>
Requistos feitos, problematica feita e correçoes
</commit_message>
<xml_diff>
--- a/Capa.docx
+++ b/Capa.docx
@@ -125,7 +125,7 @@
                     </pic:cNvPicPr>
                   </pic:nvPicPr>
                   <pic:blipFill>
-                    <a:blip r:embed="rId4" cstate="print">
+                    <a:blip r:embed="rId5" cstate="print">
                       <a:extLst>
                         <a:ext uri="{28A0092B-C50C-407E-A947-70E740481C1C}">
                           <a14:useLocalDpi xmlns:a14="http://schemas.microsoft.com/office/drawing/2010/main" val="0"/>
@@ -611,6 +611,7 @@
         <w:jc w:val="center"/>
         <w:rPr>
           <w:rFonts w:ascii="Arial" w:hAnsi="Arial" w:cs="Arial"/>
+          <w:b/>
           <w:sz w:val="24"/>
           <w:szCs w:val="24"/>
         </w:rPr>
@@ -623,6 +624,714 @@
           <w:szCs w:val="24"/>
         </w:rPr>
         <w:t>GESTÃO DE LOJA DE INFORMÁTICA E ELETRÔNICA</w:t>
+      </w:r>
+    </w:p>
+    <w:p>
+      <w:pPr>
+        <w:spacing w:after="0" w:line="360" w:lineRule="auto"/>
+        <w:jc w:val="center"/>
+        <w:rPr>
+          <w:rFonts w:ascii="Arial" w:hAnsi="Arial" w:cs="Arial"/>
+          <w:b/>
+          <w:sz w:val="24"/>
+          <w:szCs w:val="24"/>
+        </w:rPr>
+      </w:pPr>
+    </w:p>
+    <w:p>
+      <w:pPr>
+        <w:spacing w:after="0" w:line="360" w:lineRule="auto"/>
+        <w:jc w:val="center"/>
+        <w:rPr>
+          <w:rFonts w:ascii="Arial" w:hAnsi="Arial" w:cs="Arial"/>
+          <w:b/>
+          <w:sz w:val="24"/>
+          <w:szCs w:val="24"/>
+        </w:rPr>
+      </w:pPr>
+    </w:p>
+    <w:p>
+      <w:pPr>
+        <w:spacing w:after="0" w:line="360" w:lineRule="auto"/>
+        <w:jc w:val="center"/>
+        <w:rPr>
+          <w:rFonts w:ascii="Arial" w:hAnsi="Arial" w:cs="Arial"/>
+          <w:b/>
+          <w:sz w:val="24"/>
+          <w:szCs w:val="24"/>
+        </w:rPr>
+      </w:pPr>
+    </w:p>
+    <w:p>
+      <w:pPr>
+        <w:spacing w:after="0" w:line="360" w:lineRule="auto"/>
+        <w:jc w:val="center"/>
+        <w:rPr>
+          <w:rFonts w:ascii="Arial" w:hAnsi="Arial" w:cs="Arial"/>
+          <w:b/>
+          <w:sz w:val="24"/>
+          <w:szCs w:val="24"/>
+        </w:rPr>
+      </w:pPr>
+    </w:p>
+    <w:p>
+      <w:pPr>
+        <w:spacing w:after="0" w:line="360" w:lineRule="auto"/>
+        <w:jc w:val="center"/>
+        <w:rPr>
+          <w:rFonts w:ascii="Arial" w:hAnsi="Arial" w:cs="Arial"/>
+          <w:b/>
+          <w:sz w:val="24"/>
+          <w:szCs w:val="24"/>
+        </w:rPr>
+      </w:pPr>
+    </w:p>
+    <w:p>
+      <w:pPr>
+        <w:spacing w:after="0" w:line="360" w:lineRule="auto"/>
+        <w:ind w:left="2268"/>
+        <w:jc w:val="right"/>
+        <w:rPr>
+          <w:rFonts w:ascii="Arial" w:hAnsi="Arial" w:cs="Arial"/>
+          <w:sz w:val="24"/>
+          <w:szCs w:val="24"/>
+        </w:rPr>
+      </w:pPr>
+    </w:p>
+    <w:p>
+      <w:pPr>
+        <w:spacing w:after="0" w:line="360" w:lineRule="auto"/>
+        <w:ind w:left="2268"/>
+        <w:jc w:val="right"/>
+        <w:rPr>
+          <w:rFonts w:ascii="Arial" w:hAnsi="Arial" w:cs="Arial"/>
+          <w:sz w:val="24"/>
+          <w:szCs w:val="24"/>
+        </w:rPr>
+      </w:pPr>
+      <w:r>
+        <w:rPr>
+          <w:rFonts w:ascii="Arial" w:hAnsi="Arial" w:cs="Arial"/>
+          <w:sz w:val="24"/>
+          <w:szCs w:val="24"/>
+        </w:rPr>
+        <w:t>Trabalho apresentado ao Curso Superior Tecnólogo de Análise e Desenvolvimento de Sistemas do IFPB – Instituto Federal de Educação, Ciência e Tecnologia da Paraíba Campus Cajazeiras, para a disciplina de Banco de Dados 1, ministrado pelo Prof. Dr. Fabio Gomes de Andrade.</w:t>
+      </w:r>
+    </w:p>
+    <w:p>
+      <w:pPr>
+        <w:spacing w:after="0" w:line="360" w:lineRule="auto"/>
+        <w:ind w:left="2268"/>
+        <w:jc w:val="right"/>
+        <w:rPr>
+          <w:rFonts w:ascii="Arial" w:hAnsi="Arial" w:cs="Arial"/>
+          <w:sz w:val="24"/>
+          <w:szCs w:val="24"/>
+        </w:rPr>
+      </w:pPr>
+    </w:p>
+    <w:p>
+      <w:pPr>
+        <w:spacing w:after="0" w:line="360" w:lineRule="auto"/>
+        <w:ind w:left="2268"/>
+        <w:jc w:val="right"/>
+        <w:rPr>
+          <w:rFonts w:ascii="Arial" w:hAnsi="Arial" w:cs="Arial"/>
+          <w:sz w:val="24"/>
+          <w:szCs w:val="24"/>
+        </w:rPr>
+      </w:pPr>
+    </w:p>
+    <w:p>
+      <w:pPr>
+        <w:spacing w:after="0" w:line="360" w:lineRule="auto"/>
+        <w:ind w:left="2268"/>
+        <w:jc w:val="right"/>
+        <w:rPr>
+          <w:rFonts w:ascii="Arial" w:hAnsi="Arial" w:cs="Arial"/>
+          <w:sz w:val="24"/>
+          <w:szCs w:val="24"/>
+        </w:rPr>
+      </w:pPr>
+    </w:p>
+    <w:p>
+      <w:pPr>
+        <w:spacing w:after="0" w:line="360" w:lineRule="auto"/>
+        <w:ind w:left="2268"/>
+        <w:jc w:val="right"/>
+        <w:rPr>
+          <w:rFonts w:ascii="Arial" w:hAnsi="Arial" w:cs="Arial"/>
+          <w:sz w:val="24"/>
+          <w:szCs w:val="24"/>
+        </w:rPr>
+      </w:pPr>
+    </w:p>
+    <w:p>
+      <w:pPr>
+        <w:spacing w:after="0" w:line="360" w:lineRule="auto"/>
+        <w:ind w:left="2268"/>
+        <w:jc w:val="right"/>
+        <w:rPr>
+          <w:rFonts w:ascii="Arial" w:hAnsi="Arial" w:cs="Arial"/>
+          <w:sz w:val="24"/>
+          <w:szCs w:val="24"/>
+        </w:rPr>
+      </w:pPr>
+    </w:p>
+    <w:p>
+      <w:pPr>
+        <w:spacing w:after="0" w:line="360" w:lineRule="auto"/>
+        <w:ind w:left="2268"/>
+        <w:jc w:val="right"/>
+        <w:rPr>
+          <w:rFonts w:ascii="Arial" w:hAnsi="Arial" w:cs="Arial"/>
+          <w:sz w:val="24"/>
+          <w:szCs w:val="24"/>
+        </w:rPr>
+      </w:pPr>
+    </w:p>
+    <w:p>
+      <w:pPr>
+        <w:spacing w:after="0" w:line="360" w:lineRule="auto"/>
+        <w:ind w:left="2268"/>
+        <w:jc w:val="right"/>
+        <w:rPr>
+          <w:rFonts w:ascii="Arial" w:hAnsi="Arial" w:cs="Arial"/>
+          <w:sz w:val="24"/>
+          <w:szCs w:val="24"/>
+        </w:rPr>
+      </w:pPr>
+    </w:p>
+    <w:p>
+      <w:pPr>
+        <w:spacing w:after="0" w:line="360" w:lineRule="auto"/>
+        <w:ind w:left="2268"/>
+        <w:jc w:val="right"/>
+        <w:rPr>
+          <w:rFonts w:ascii="Arial" w:hAnsi="Arial" w:cs="Arial"/>
+          <w:sz w:val="24"/>
+          <w:szCs w:val="24"/>
+        </w:rPr>
+      </w:pPr>
+    </w:p>
+    <w:p>
+      <w:pPr>
+        <w:spacing w:after="0" w:line="360" w:lineRule="auto"/>
+        <w:ind w:left="2268"/>
+        <w:jc w:val="right"/>
+        <w:rPr>
+          <w:rFonts w:ascii="Arial" w:hAnsi="Arial" w:cs="Arial"/>
+          <w:sz w:val="24"/>
+          <w:szCs w:val="24"/>
+        </w:rPr>
+      </w:pPr>
+    </w:p>
+    <w:p>
+      <w:pPr>
+        <w:spacing w:after="0" w:line="360" w:lineRule="auto"/>
+        <w:ind w:left="2268"/>
+        <w:jc w:val="right"/>
+        <w:rPr>
+          <w:rFonts w:ascii="Arial" w:hAnsi="Arial" w:cs="Arial"/>
+          <w:sz w:val="24"/>
+          <w:szCs w:val="24"/>
+        </w:rPr>
+      </w:pPr>
+    </w:p>
+    <w:p>
+      <w:pPr>
+        <w:spacing w:after="0" w:line="360" w:lineRule="auto"/>
+        <w:ind w:left="2268"/>
+        <w:jc w:val="right"/>
+        <w:rPr>
+          <w:rFonts w:ascii="Arial" w:hAnsi="Arial" w:cs="Arial"/>
+          <w:sz w:val="24"/>
+          <w:szCs w:val="24"/>
+        </w:rPr>
+      </w:pPr>
+    </w:p>
+    <w:p>
+      <w:pPr>
+        <w:spacing w:after="0" w:line="360" w:lineRule="auto"/>
+        <w:ind w:left="2268"/>
+        <w:jc w:val="right"/>
+        <w:rPr>
+          <w:rFonts w:ascii="Arial" w:hAnsi="Arial" w:cs="Arial"/>
+          <w:sz w:val="24"/>
+          <w:szCs w:val="24"/>
+        </w:rPr>
+      </w:pPr>
+    </w:p>
+    <w:p>
+      <w:pPr>
+        <w:spacing w:after="0" w:line="360" w:lineRule="auto"/>
+        <w:jc w:val="center"/>
+        <w:rPr>
+          <w:rFonts w:ascii="Arial" w:hAnsi="Arial" w:cs="Arial"/>
+          <w:sz w:val="24"/>
+          <w:szCs w:val="24"/>
+        </w:rPr>
+      </w:pPr>
+      <w:r>
+        <w:rPr>
+          <w:rFonts w:ascii="Arial" w:hAnsi="Arial" w:cs="Arial"/>
+          <w:sz w:val="24"/>
+          <w:szCs w:val="24"/>
+        </w:rPr>
+        <w:t>Cajazeiras – PB</w:t>
+      </w:r>
+    </w:p>
+    <w:p>
+      <w:pPr>
+        <w:spacing w:after="0" w:line="360" w:lineRule="auto"/>
+        <w:jc w:val="center"/>
+        <w:rPr>
+          <w:rFonts w:ascii="Arial" w:hAnsi="Arial" w:cs="Arial"/>
+          <w:sz w:val="24"/>
+          <w:szCs w:val="24"/>
+        </w:rPr>
+      </w:pPr>
+      <w:r>
+        <w:rPr>
+          <w:rFonts w:ascii="Arial" w:hAnsi="Arial" w:cs="Arial"/>
+          <w:sz w:val="24"/>
+          <w:szCs w:val="24"/>
+        </w:rPr>
+        <w:t>2018</w:t>
+      </w:r>
+    </w:p>
+    <w:p>
+      <w:pPr>
+        <w:spacing w:after="0" w:line="360" w:lineRule="auto"/>
+        <w:jc w:val="center"/>
+        <w:rPr>
+          <w:rFonts w:ascii="Arial" w:hAnsi="Arial" w:cs="Arial"/>
+          <w:b/>
+          <w:sz w:val="28"/>
+          <w:szCs w:val="24"/>
+        </w:rPr>
+      </w:pPr>
+      <w:r>
+        <w:rPr>
+          <w:rFonts w:ascii="Arial" w:hAnsi="Arial" w:cs="Arial"/>
+          <w:b/>
+          <w:sz w:val="28"/>
+          <w:szCs w:val="24"/>
+        </w:rPr>
+        <w:lastRenderedPageBreak/>
+        <w:t>Sumário</w:t>
+      </w:r>
+    </w:p>
+    <w:p>
+      <w:pPr>
+        <w:spacing w:after="0" w:line="360" w:lineRule="auto"/>
+        <w:jc w:val="center"/>
+        <w:rPr>
+          <w:rFonts w:ascii="Arial" w:hAnsi="Arial" w:cs="Arial"/>
+          <w:b/>
+          <w:sz w:val="28"/>
+          <w:szCs w:val="24"/>
+        </w:rPr>
+      </w:pPr>
+    </w:p>
+    <w:p>
+      <w:pPr>
+        <w:pStyle w:val="PargrafodaLista"/>
+        <w:numPr>
+          <w:ilvl w:val="0"/>
+          <w:numId w:val="2"/>
+        </w:numPr>
+        <w:spacing w:after="0" w:line="360" w:lineRule="auto"/>
+        <w:rPr>
+          <w:rFonts w:ascii="Arial" w:hAnsi="Arial" w:cs="Arial"/>
+          <w:b/>
+          <w:sz w:val="24"/>
+          <w:szCs w:val="24"/>
+        </w:rPr>
+      </w:pPr>
+      <w:r>
+        <w:rPr>
+          <w:rFonts w:ascii="Arial" w:hAnsi="Arial" w:cs="Arial"/>
+          <w:b/>
+          <w:sz w:val="24"/>
+          <w:szCs w:val="24"/>
+        </w:rPr>
+        <w:t>Introdução</w:t>
+      </w:r>
+    </w:p>
+    <w:p>
+      <w:pPr>
+        <w:pStyle w:val="PargrafodaLista"/>
+        <w:numPr>
+          <w:ilvl w:val="0"/>
+          <w:numId w:val="2"/>
+        </w:numPr>
+        <w:spacing w:after="0" w:line="360" w:lineRule="auto"/>
+        <w:rPr>
+          <w:rFonts w:ascii="Arial" w:hAnsi="Arial" w:cs="Arial"/>
+          <w:b/>
+          <w:sz w:val="24"/>
+          <w:szCs w:val="24"/>
+        </w:rPr>
+      </w:pPr>
+      <w:r>
+        <w:rPr>
+          <w:rFonts w:ascii="Arial" w:hAnsi="Arial" w:cs="Arial"/>
+          <w:b/>
+          <w:sz w:val="24"/>
+          <w:szCs w:val="24"/>
+        </w:rPr>
+        <w:t>Modelo Conceitual</w:t>
+      </w:r>
+    </w:p>
+    <w:p>
+      <w:pPr>
+        <w:pStyle w:val="PargrafodaLista"/>
+        <w:numPr>
+          <w:ilvl w:val="1"/>
+          <w:numId w:val="2"/>
+        </w:numPr>
+        <w:spacing w:after="0" w:line="360" w:lineRule="auto"/>
+        <w:rPr>
+          <w:rFonts w:ascii="Arial" w:hAnsi="Arial" w:cs="Arial"/>
+          <w:b/>
+          <w:sz w:val="24"/>
+          <w:szCs w:val="24"/>
+        </w:rPr>
+      </w:pPr>
+      <w:r>
+        <w:rPr>
+          <w:rFonts w:ascii="Arial" w:hAnsi="Arial" w:cs="Arial"/>
+          <w:b/>
+          <w:sz w:val="24"/>
+          <w:szCs w:val="24"/>
+        </w:rPr>
+        <w:t>Levantamento de Requisitos</w:t>
+      </w:r>
+    </w:p>
+    <w:p>
+      <w:pPr>
+        <w:pStyle w:val="PargrafodaLista"/>
+        <w:numPr>
+          <w:ilvl w:val="1"/>
+          <w:numId w:val="2"/>
+        </w:numPr>
+        <w:spacing w:after="0" w:line="360" w:lineRule="auto"/>
+        <w:rPr>
+          <w:rFonts w:ascii="Arial" w:hAnsi="Arial" w:cs="Arial"/>
+          <w:b/>
+          <w:sz w:val="24"/>
+          <w:szCs w:val="24"/>
+        </w:rPr>
+      </w:pPr>
+      <w:r>
+        <w:rPr>
+          <w:rFonts w:ascii="Arial" w:hAnsi="Arial" w:cs="Arial"/>
+          <w:b/>
+          <w:sz w:val="24"/>
+          <w:szCs w:val="24"/>
+        </w:rPr>
+        <w:t>Diagrama Entidade-Relacionamento</w:t>
+      </w:r>
+    </w:p>
+    <w:p>
+      <w:pPr>
+        <w:pStyle w:val="PargrafodaLista"/>
+        <w:numPr>
+          <w:ilvl w:val="1"/>
+          <w:numId w:val="2"/>
+        </w:numPr>
+        <w:spacing w:after="0" w:line="360" w:lineRule="auto"/>
+        <w:rPr>
+          <w:rFonts w:ascii="Arial" w:hAnsi="Arial" w:cs="Arial"/>
+          <w:b/>
+          <w:sz w:val="24"/>
+          <w:szCs w:val="24"/>
+        </w:rPr>
+      </w:pPr>
+      <w:r>
+        <w:rPr>
+          <w:rFonts w:ascii="Arial" w:hAnsi="Arial" w:cs="Arial"/>
+          <w:b/>
+          <w:sz w:val="24"/>
+          <w:szCs w:val="24"/>
+        </w:rPr>
+        <w:t>Dicionário Conceitual de Dados</w:t>
+      </w:r>
+    </w:p>
+    <w:p>
+      <w:pPr>
+        <w:spacing w:after="0" w:line="360" w:lineRule="auto"/>
+        <w:jc w:val="center"/>
+        <w:rPr>
+          <w:rFonts w:ascii="Arial" w:hAnsi="Arial" w:cs="Arial"/>
+          <w:b/>
+          <w:sz w:val="28"/>
+          <w:szCs w:val="24"/>
+        </w:rPr>
+      </w:pPr>
+    </w:p>
+    <w:p>
+      <w:pPr>
+        <w:spacing w:after="0" w:line="360" w:lineRule="auto"/>
+        <w:rPr>
+          <w:rFonts w:ascii="Arial" w:hAnsi="Arial" w:cs="Arial"/>
+          <w:b/>
+          <w:sz w:val="28"/>
+          <w:szCs w:val="24"/>
+        </w:rPr>
+      </w:pPr>
+    </w:p>
+    <w:p>
+      <w:pPr>
+        <w:rPr>
+          <w:rFonts w:ascii="Arial" w:hAnsi="Arial" w:cs="Arial"/>
+          <w:sz w:val="28"/>
+          <w:szCs w:val="24"/>
+        </w:rPr>
+      </w:pPr>
+    </w:p>
+    <w:p>
+      <w:pPr>
+        <w:rPr>
+          <w:rFonts w:ascii="Arial" w:hAnsi="Arial" w:cs="Arial"/>
+          <w:sz w:val="28"/>
+          <w:szCs w:val="24"/>
+        </w:rPr>
+      </w:pPr>
+    </w:p>
+    <w:p>
+      <w:pPr>
+        <w:rPr>
+          <w:rFonts w:ascii="Arial" w:hAnsi="Arial" w:cs="Arial"/>
+          <w:sz w:val="28"/>
+          <w:szCs w:val="24"/>
+        </w:rPr>
+      </w:pPr>
+    </w:p>
+    <w:p>
+      <w:pPr>
+        <w:rPr>
+          <w:rFonts w:ascii="Arial" w:hAnsi="Arial" w:cs="Arial"/>
+          <w:sz w:val="28"/>
+          <w:szCs w:val="24"/>
+        </w:rPr>
+      </w:pPr>
+    </w:p>
+    <w:p>
+      <w:pPr>
+        <w:rPr>
+          <w:rFonts w:ascii="Arial" w:hAnsi="Arial" w:cs="Arial"/>
+          <w:sz w:val="28"/>
+          <w:szCs w:val="24"/>
+        </w:rPr>
+      </w:pPr>
+    </w:p>
+    <w:p>
+      <w:pPr>
+        <w:rPr>
+          <w:rFonts w:ascii="Arial" w:hAnsi="Arial" w:cs="Arial"/>
+          <w:sz w:val="28"/>
+          <w:szCs w:val="24"/>
+        </w:rPr>
+      </w:pPr>
+    </w:p>
+    <w:p>
+      <w:pPr>
+        <w:rPr>
+          <w:rFonts w:ascii="Arial" w:hAnsi="Arial" w:cs="Arial"/>
+          <w:sz w:val="28"/>
+          <w:szCs w:val="24"/>
+        </w:rPr>
+      </w:pPr>
+    </w:p>
+    <w:p>
+      <w:pPr>
+        <w:rPr>
+          <w:rFonts w:ascii="Arial" w:hAnsi="Arial" w:cs="Arial"/>
+          <w:sz w:val="28"/>
+          <w:szCs w:val="24"/>
+        </w:rPr>
+      </w:pPr>
+    </w:p>
+    <w:p>
+      <w:pPr>
+        <w:rPr>
+          <w:rFonts w:ascii="Arial" w:hAnsi="Arial" w:cs="Arial"/>
+          <w:sz w:val="28"/>
+          <w:szCs w:val="24"/>
+        </w:rPr>
+      </w:pPr>
+    </w:p>
+    <w:p>
+      <w:pPr>
+        <w:rPr>
+          <w:rFonts w:ascii="Arial" w:hAnsi="Arial" w:cs="Arial"/>
+          <w:sz w:val="28"/>
+          <w:szCs w:val="24"/>
+        </w:rPr>
+      </w:pPr>
+    </w:p>
+    <w:p>
+      <w:pPr>
+        <w:rPr>
+          <w:rFonts w:ascii="Arial" w:hAnsi="Arial" w:cs="Arial"/>
+          <w:sz w:val="28"/>
+          <w:szCs w:val="24"/>
+        </w:rPr>
+      </w:pPr>
+    </w:p>
+    <w:p>
+      <w:pPr>
+        <w:rPr>
+          <w:rFonts w:ascii="Arial" w:hAnsi="Arial" w:cs="Arial"/>
+          <w:sz w:val="28"/>
+          <w:szCs w:val="24"/>
+        </w:rPr>
+      </w:pPr>
+    </w:p>
+    <w:p>
+      <w:pPr>
+        <w:rPr>
+          <w:rFonts w:ascii="Arial" w:hAnsi="Arial" w:cs="Arial"/>
+          <w:sz w:val="28"/>
+          <w:szCs w:val="24"/>
+        </w:rPr>
+      </w:pPr>
+    </w:p>
+    <w:p>
+      <w:pPr>
+        <w:rPr>
+          <w:rFonts w:ascii="Arial" w:hAnsi="Arial" w:cs="Arial"/>
+          <w:sz w:val="28"/>
+          <w:szCs w:val="24"/>
+        </w:rPr>
+      </w:pPr>
+    </w:p>
+    <w:p>
+      <w:pPr>
+        <w:rPr>
+          <w:rFonts w:ascii="Arial" w:hAnsi="Arial" w:cs="Arial"/>
+          <w:sz w:val="28"/>
+          <w:szCs w:val="24"/>
+        </w:rPr>
+      </w:pPr>
+    </w:p>
+    <w:p>
+      <w:pPr>
+        <w:rPr>
+          <w:rFonts w:ascii="Arial" w:hAnsi="Arial" w:cs="Arial"/>
+          <w:sz w:val="28"/>
+          <w:szCs w:val="24"/>
+        </w:rPr>
+      </w:pPr>
+    </w:p>
+    <w:p>
+      <w:pPr>
+        <w:rPr>
+          <w:rFonts w:ascii="Arial" w:hAnsi="Arial" w:cs="Arial"/>
+          <w:sz w:val="28"/>
+          <w:szCs w:val="24"/>
+        </w:rPr>
+      </w:pPr>
+    </w:p>
+    <w:p>
+      <w:pPr>
+        <w:ind w:firstLine="708"/>
+        <w:rPr>
+          <w:rFonts w:ascii="Arial" w:hAnsi="Arial" w:cs="Arial"/>
+          <w:sz w:val="28"/>
+          <w:szCs w:val="24"/>
+        </w:rPr>
+      </w:pPr>
+    </w:p>
+    <w:p>
+      <w:pPr>
+        <w:ind w:firstLine="708"/>
+        <w:rPr>
+          <w:rFonts w:ascii="Arial" w:hAnsi="Arial" w:cs="Arial"/>
+          <w:sz w:val="28"/>
+          <w:szCs w:val="24"/>
+        </w:rPr>
+      </w:pPr>
+    </w:p>
+    <w:p>
+      <w:pPr>
+        <w:ind w:firstLine="708"/>
+        <w:rPr>
+          <w:rFonts w:ascii="Arial" w:hAnsi="Arial" w:cs="Arial"/>
+          <w:sz w:val="28"/>
+          <w:szCs w:val="24"/>
+        </w:rPr>
+      </w:pPr>
+    </w:p>
+    <w:p>
+      <w:pPr>
+        <w:pStyle w:val="PargrafodaLista"/>
+        <w:numPr>
+          <w:ilvl w:val="0"/>
+          <w:numId w:val="3"/>
+        </w:numPr>
+        <w:rPr>
+          <w:rFonts w:ascii="Arial" w:hAnsi="Arial" w:cs="Arial"/>
+          <w:b/>
+          <w:sz w:val="28"/>
+          <w:szCs w:val="24"/>
+        </w:rPr>
+      </w:pPr>
+      <w:r>
+        <w:rPr>
+          <w:rFonts w:ascii="Arial" w:hAnsi="Arial" w:cs="Arial"/>
+          <w:b/>
+          <w:sz w:val="28"/>
+          <w:szCs w:val="24"/>
+        </w:rPr>
+        <w:lastRenderedPageBreak/>
+        <w:t>Introdução</w:t>
+      </w:r>
+    </w:p>
+    <w:p>
+      <w:pPr>
+        <w:ind w:firstLine="360"/>
+        <w:rPr>
+          <w:rFonts w:ascii="Arial" w:hAnsi="Arial" w:cs="Arial"/>
+          <w:sz w:val="24"/>
+          <w:szCs w:val="24"/>
+        </w:rPr>
+      </w:pPr>
+      <w:r>
+        <w:rPr>
+          <w:rFonts w:ascii="Arial" w:hAnsi="Arial" w:cs="Arial"/>
+          <w:sz w:val="24"/>
+          <w:szCs w:val="24"/>
+        </w:rPr>
+        <w:t xml:space="preserve">A demanda de tecnologia na informática vendo sendo o auge dos negócios em todo mundo, e com isso atraindo várias pessoas para exercer o trabalho na área ou uma obter essa tecnologia em seu dia a dia. Com isso, a loja </w:t>
+      </w:r>
+      <w:proofErr w:type="spellStart"/>
+      <w:r>
+        <w:rPr>
+          <w:rFonts w:ascii="Arial" w:hAnsi="Arial" w:cs="Arial"/>
+          <w:sz w:val="24"/>
+          <w:szCs w:val="24"/>
+        </w:rPr>
+        <w:t>UniInfo</w:t>
+      </w:r>
+      <w:proofErr w:type="spellEnd"/>
+      <w:r>
+        <w:rPr>
+          <w:rFonts w:ascii="Arial" w:hAnsi="Arial" w:cs="Arial"/>
+          <w:sz w:val="24"/>
+          <w:szCs w:val="24"/>
+        </w:rPr>
+        <w:t xml:space="preserve"> Informática e Eletrônicos traz a oportunidade de ter essa atualidade na vida de todos, </w:t>
+      </w:r>
+      <w:r>
+        <w:rPr>
+          <w:rFonts w:ascii="Arial" w:hAnsi="Arial" w:cs="Arial"/>
+          <w:sz w:val="24"/>
+          <w:szCs w:val="24"/>
+        </w:rPr>
+        <w:t>além de poder adquirir essa tecnologia, também terá a assistência para resolver casos de problemas relacionadas aos bens materiais. Todavia, a loja é nova na cidade e ainda não tem uma forma simples e eficaz de gerenciar seus negócios, com um ambiente desorganizado e com falhas, podendo causar problemas e prejuízos a tal estabelecimento. Com isso, uma melhor forma de promover o seu domínio é uma criação de uma aplicação mais rápida e com todas as utilidades necessárias para atrair novas pessoas e gerando um crescimento bastante alto em seu negócio sem causar tal prejuízo.</w:t>
       </w:r>
       <w:bookmarkStart w:id="0" w:name="_GoBack"/>
       <w:bookmarkEnd w:id="0"/>
@@ -635,6 +1344,319 @@
     </w:sectPr>
   </w:body>
 </w:document>
+</file>
+
+<file path=word/numbering.xml><?xml version="1.0" encoding="utf-8"?>
+<w:numbering xmlns:wpc="http://schemas.microsoft.com/office/word/2010/wordprocessingCanvas" xmlns:mc="http://schemas.openxmlformats.org/markup-compatibility/2006" xmlns:o="urn:schemas-microsoft-com:office:office" xmlns:r="http://schemas.openxmlformats.org/officeDocument/2006/relationships" xmlns:m="http://schemas.openxmlformats.org/officeDocument/2006/math" xmlns:v="urn:schemas-microsoft-com:vml" xmlns:wp14="http://schemas.microsoft.com/office/word/2010/wordprocessingDrawing" xmlns:wp="http://schemas.openxmlformats.org/drawingml/2006/wordprocessingDrawing" xmlns:w10="urn:schemas-microsoft-com:office:word" xmlns:w="http://schemas.openxmlformats.org/wordprocessingml/2006/main" xmlns:w14="http://schemas.microsoft.com/office/word/2010/wordml" xmlns:w15="http://schemas.microsoft.com/office/word/2012/wordml" xmlns:wpg="http://schemas.microsoft.com/office/word/2010/wordprocessingGroup" xmlns:wpi="http://schemas.microsoft.com/office/word/2010/wordprocessingInk" xmlns:wne="http://schemas.microsoft.com/office/word/2006/wordml" xmlns:wps="http://schemas.microsoft.com/office/word/2010/wordprocessingShape" mc:Ignorable="w14 w15 wp14">
+  <w:abstractNum w:abstractNumId="0">
+    <w:nsid w:val="164B7844"/>
+    <w:multiLevelType w:val="hybridMultilevel"/>
+    <w:tmpl w:val="04C8DF6C"/>
+    <w:lvl w:ilvl="0" w:tplc="0416000F">
+      <w:start w:val="1"/>
+      <w:numFmt w:val="decimal"/>
+      <w:lvlText w:val="%1."/>
+      <w:lvlJc w:val="left"/>
+      <w:pPr>
+        <w:ind w:left="720" w:hanging="360"/>
+      </w:pPr>
+      <w:rPr>
+        <w:rFonts w:hint="default"/>
+      </w:rPr>
+    </w:lvl>
+    <w:lvl w:ilvl="1" w:tplc="04160019" w:tentative="1">
+      <w:start w:val="1"/>
+      <w:numFmt w:val="lowerLetter"/>
+      <w:lvlText w:val="%2."/>
+      <w:lvlJc w:val="left"/>
+      <w:pPr>
+        <w:ind w:left="1440" w:hanging="360"/>
+      </w:pPr>
+    </w:lvl>
+    <w:lvl w:ilvl="2" w:tplc="0416001B" w:tentative="1">
+      <w:start w:val="1"/>
+      <w:numFmt w:val="lowerRoman"/>
+      <w:lvlText w:val="%3."/>
+      <w:lvlJc w:val="right"/>
+      <w:pPr>
+        <w:ind w:left="2160" w:hanging="180"/>
+      </w:pPr>
+    </w:lvl>
+    <w:lvl w:ilvl="3" w:tplc="0416000F" w:tentative="1">
+      <w:start w:val="1"/>
+      <w:numFmt w:val="decimal"/>
+      <w:lvlText w:val="%4."/>
+      <w:lvlJc w:val="left"/>
+      <w:pPr>
+        <w:ind w:left="2880" w:hanging="360"/>
+      </w:pPr>
+    </w:lvl>
+    <w:lvl w:ilvl="4" w:tplc="04160019" w:tentative="1">
+      <w:start w:val="1"/>
+      <w:numFmt w:val="lowerLetter"/>
+      <w:lvlText w:val="%5."/>
+      <w:lvlJc w:val="left"/>
+      <w:pPr>
+        <w:ind w:left="3600" w:hanging="360"/>
+      </w:pPr>
+    </w:lvl>
+    <w:lvl w:ilvl="5" w:tplc="0416001B" w:tentative="1">
+      <w:start w:val="1"/>
+      <w:numFmt w:val="lowerRoman"/>
+      <w:lvlText w:val="%6."/>
+      <w:lvlJc w:val="right"/>
+      <w:pPr>
+        <w:ind w:left="4320" w:hanging="180"/>
+      </w:pPr>
+    </w:lvl>
+    <w:lvl w:ilvl="6" w:tplc="0416000F" w:tentative="1">
+      <w:start w:val="1"/>
+      <w:numFmt w:val="decimal"/>
+      <w:lvlText w:val="%7."/>
+      <w:lvlJc w:val="left"/>
+      <w:pPr>
+        <w:ind w:left="5040" w:hanging="360"/>
+      </w:pPr>
+    </w:lvl>
+    <w:lvl w:ilvl="7" w:tplc="04160019" w:tentative="1">
+      <w:start w:val="1"/>
+      <w:numFmt w:val="lowerLetter"/>
+      <w:lvlText w:val="%8."/>
+      <w:lvlJc w:val="left"/>
+      <w:pPr>
+        <w:ind w:left="5760" w:hanging="360"/>
+      </w:pPr>
+    </w:lvl>
+    <w:lvl w:ilvl="8" w:tplc="0416001B" w:tentative="1">
+      <w:start w:val="1"/>
+      <w:numFmt w:val="lowerRoman"/>
+      <w:lvlText w:val="%9."/>
+      <w:lvlJc w:val="right"/>
+      <w:pPr>
+        <w:ind w:left="6480" w:hanging="180"/>
+      </w:pPr>
+    </w:lvl>
+  </w:abstractNum>
+  <w:abstractNum w:abstractNumId="1">
+    <w:nsid w:val="2FA7542E"/>
+    <w:multiLevelType w:val="hybridMultilevel"/>
+    <w:tmpl w:val="776A960A"/>
+    <w:lvl w:ilvl="0" w:tplc="0416000F">
+      <w:start w:val="1"/>
+      <w:numFmt w:val="decimal"/>
+      <w:lvlText w:val="%1."/>
+      <w:lvlJc w:val="left"/>
+      <w:pPr>
+        <w:ind w:left="720" w:hanging="360"/>
+      </w:pPr>
+      <w:rPr>
+        <w:rFonts w:hint="default"/>
+      </w:rPr>
+    </w:lvl>
+    <w:lvl w:ilvl="1" w:tplc="04160019" w:tentative="1">
+      <w:start w:val="1"/>
+      <w:numFmt w:val="lowerLetter"/>
+      <w:lvlText w:val="%2."/>
+      <w:lvlJc w:val="left"/>
+      <w:pPr>
+        <w:ind w:left="1440" w:hanging="360"/>
+      </w:pPr>
+    </w:lvl>
+    <w:lvl w:ilvl="2" w:tplc="0416001B" w:tentative="1">
+      <w:start w:val="1"/>
+      <w:numFmt w:val="lowerRoman"/>
+      <w:lvlText w:val="%3."/>
+      <w:lvlJc w:val="right"/>
+      <w:pPr>
+        <w:ind w:left="2160" w:hanging="180"/>
+      </w:pPr>
+    </w:lvl>
+    <w:lvl w:ilvl="3" w:tplc="0416000F" w:tentative="1">
+      <w:start w:val="1"/>
+      <w:numFmt w:val="decimal"/>
+      <w:lvlText w:val="%4."/>
+      <w:lvlJc w:val="left"/>
+      <w:pPr>
+        <w:ind w:left="2880" w:hanging="360"/>
+      </w:pPr>
+    </w:lvl>
+    <w:lvl w:ilvl="4" w:tplc="04160019" w:tentative="1">
+      <w:start w:val="1"/>
+      <w:numFmt w:val="lowerLetter"/>
+      <w:lvlText w:val="%5."/>
+      <w:lvlJc w:val="left"/>
+      <w:pPr>
+        <w:ind w:left="3600" w:hanging="360"/>
+      </w:pPr>
+    </w:lvl>
+    <w:lvl w:ilvl="5" w:tplc="0416001B" w:tentative="1">
+      <w:start w:val="1"/>
+      <w:numFmt w:val="lowerRoman"/>
+      <w:lvlText w:val="%6."/>
+      <w:lvlJc w:val="right"/>
+      <w:pPr>
+        <w:ind w:left="4320" w:hanging="180"/>
+      </w:pPr>
+    </w:lvl>
+    <w:lvl w:ilvl="6" w:tplc="0416000F" w:tentative="1">
+      <w:start w:val="1"/>
+      <w:numFmt w:val="decimal"/>
+      <w:lvlText w:val="%7."/>
+      <w:lvlJc w:val="left"/>
+      <w:pPr>
+        <w:ind w:left="5040" w:hanging="360"/>
+      </w:pPr>
+    </w:lvl>
+    <w:lvl w:ilvl="7" w:tplc="04160019" w:tentative="1">
+      <w:start w:val="1"/>
+      <w:numFmt w:val="lowerLetter"/>
+      <w:lvlText w:val="%8."/>
+      <w:lvlJc w:val="left"/>
+      <w:pPr>
+        <w:ind w:left="5760" w:hanging="360"/>
+      </w:pPr>
+    </w:lvl>
+    <w:lvl w:ilvl="8" w:tplc="0416001B" w:tentative="1">
+      <w:start w:val="1"/>
+      <w:numFmt w:val="lowerRoman"/>
+      <w:lvlText w:val="%9."/>
+      <w:lvlJc w:val="right"/>
+      <w:pPr>
+        <w:ind w:left="6480" w:hanging="180"/>
+      </w:pPr>
+    </w:lvl>
+  </w:abstractNum>
+  <w:abstractNum w:abstractNumId="2">
+    <w:nsid w:val="51A2691A"/>
+    <w:multiLevelType w:val="multilevel"/>
+    <w:tmpl w:val="D2F0B730"/>
+    <w:lvl w:ilvl="0">
+      <w:start w:val="1"/>
+      <w:numFmt w:val="decimal"/>
+      <w:lvlText w:val="%1."/>
+      <w:lvlJc w:val="left"/>
+      <w:pPr>
+        <w:ind w:left="720" w:hanging="360"/>
+      </w:pPr>
+      <w:rPr>
+        <w:rFonts w:hint="default"/>
+      </w:rPr>
+    </w:lvl>
+    <w:lvl w:ilvl="1">
+      <w:start w:val="1"/>
+      <w:numFmt w:val="decimal"/>
+      <w:isLgl/>
+      <w:lvlText w:val="%1.%2"/>
+      <w:lvlJc w:val="left"/>
+      <w:pPr>
+        <w:ind w:left="1113" w:hanging="405"/>
+      </w:pPr>
+      <w:rPr>
+        <w:rFonts w:hint="default"/>
+      </w:rPr>
+    </w:lvl>
+    <w:lvl w:ilvl="2">
+      <w:start w:val="1"/>
+      <w:numFmt w:val="decimal"/>
+      <w:isLgl/>
+      <w:lvlText w:val="%1.%2.%3"/>
+      <w:lvlJc w:val="left"/>
+      <w:pPr>
+        <w:ind w:left="1776" w:hanging="720"/>
+      </w:pPr>
+      <w:rPr>
+        <w:rFonts w:hint="default"/>
+      </w:rPr>
+    </w:lvl>
+    <w:lvl w:ilvl="3">
+      <w:start w:val="1"/>
+      <w:numFmt w:val="decimal"/>
+      <w:isLgl/>
+      <w:lvlText w:val="%1.%2.%3.%4"/>
+      <w:lvlJc w:val="left"/>
+      <w:pPr>
+        <w:ind w:left="2484" w:hanging="1080"/>
+      </w:pPr>
+      <w:rPr>
+        <w:rFonts w:hint="default"/>
+      </w:rPr>
+    </w:lvl>
+    <w:lvl w:ilvl="4">
+      <w:start w:val="1"/>
+      <w:numFmt w:val="decimal"/>
+      <w:isLgl/>
+      <w:lvlText w:val="%1.%2.%3.%4.%5"/>
+      <w:lvlJc w:val="left"/>
+      <w:pPr>
+        <w:ind w:left="2832" w:hanging="1080"/>
+      </w:pPr>
+      <w:rPr>
+        <w:rFonts w:hint="default"/>
+      </w:rPr>
+    </w:lvl>
+    <w:lvl w:ilvl="5">
+      <w:start w:val="1"/>
+      <w:numFmt w:val="decimal"/>
+      <w:isLgl/>
+      <w:lvlText w:val="%1.%2.%3.%4.%5.%6"/>
+      <w:lvlJc w:val="left"/>
+      <w:pPr>
+        <w:ind w:left="3540" w:hanging="1440"/>
+      </w:pPr>
+      <w:rPr>
+        <w:rFonts w:hint="default"/>
+      </w:rPr>
+    </w:lvl>
+    <w:lvl w:ilvl="6">
+      <w:start w:val="1"/>
+      <w:numFmt w:val="decimal"/>
+      <w:isLgl/>
+      <w:lvlText w:val="%1.%2.%3.%4.%5.%6.%7"/>
+      <w:lvlJc w:val="left"/>
+      <w:pPr>
+        <w:ind w:left="3888" w:hanging="1440"/>
+      </w:pPr>
+      <w:rPr>
+        <w:rFonts w:hint="default"/>
+      </w:rPr>
+    </w:lvl>
+    <w:lvl w:ilvl="7">
+      <w:start w:val="1"/>
+      <w:numFmt w:val="decimal"/>
+      <w:isLgl/>
+      <w:lvlText w:val="%1.%2.%3.%4.%5.%6.%7.%8"/>
+      <w:lvlJc w:val="left"/>
+      <w:pPr>
+        <w:ind w:left="4596" w:hanging="1800"/>
+      </w:pPr>
+      <w:rPr>
+        <w:rFonts w:hint="default"/>
+      </w:rPr>
+    </w:lvl>
+    <w:lvl w:ilvl="8">
+      <w:start w:val="1"/>
+      <w:numFmt w:val="decimal"/>
+      <w:isLgl/>
+      <w:lvlText w:val="%1.%2.%3.%4.%5.%6.%7.%8.%9"/>
+      <w:lvlJc w:val="left"/>
+      <w:pPr>
+        <w:ind w:left="4944" w:hanging="1800"/>
+      </w:pPr>
+      <w:rPr>
+        <w:rFonts w:hint="default"/>
+      </w:rPr>
+    </w:lvl>
+  </w:abstractNum>
+  <w:num w:numId="1">
+    <w:abstractNumId w:val="0"/>
+  </w:num>
+  <w:num w:numId="2">
+    <w:abstractNumId w:val="2"/>
+  </w:num>
+  <w:num w:numId="3">
+    <w:abstractNumId w:val="1"/>
+  </w:num>
+</w:numbering>
 </file>
 
 <file path=word/styles.xml><?xml version="1.0" encoding="utf-8"?>
@@ -1058,6 +2080,17 @@
     <w:semiHidden/>
     <w:unhideWhenUsed/>
   </w:style>
+  <w:style w:type="paragraph" w:styleId="PargrafodaLista">
+    <w:name w:val="List Paragraph"/>
+    <w:basedOn w:val="Normal"/>
+    <w:uiPriority w:val="34"/>
+    <w:qFormat/>
+    <w:rsid w:val="00F36E51"/>
+    <w:pPr>
+      <w:ind w:left="720"/>
+      <w:contextualSpacing/>
+    </w:pPr>
+  </w:style>
 </w:styles>
 </file>
 

</xml_diff>